<commit_message>
Apr 19 - final_final?
</commit_message>
<xml_diff>
--- a/Review edits/A_CO RI Revised TitlePage.docx
+++ b/Review edits/A_CO RI Revised TitlePage.docx
@@ -341,23 +341,7 @@
           <w:sz w:val="24"/>
           <w:szCs w:val="24"/>
         </w:rPr>
-        <w:t xml:space="preserve">CR and HT contributed equally to this work and are joint lead authors. CR, HT, and AKC developed the overall theme of the study; HT and AKC designed the experiments; CR, HT &amp; AKC carried out the experiments; </w:t>
-      </w:r>
-      <w:r>
-        <w:rPr>
-          <w:rFonts w:ascii="Times New Roman" w:eastAsia="Times New Roman" w:hAnsi="Times New Roman" w:cs="Times New Roman"/>
-          <w:sz w:val="24"/>
-          <w:szCs w:val="24"/>
-        </w:rPr>
-        <w:t xml:space="preserve">HT and </w:t>
-      </w:r>
-      <w:r>
-        <w:rPr>
-          <w:rFonts w:ascii="Times New Roman" w:eastAsia="Times New Roman" w:hAnsi="Times New Roman" w:cs="Times New Roman"/>
-          <w:sz w:val="24"/>
-          <w:szCs w:val="24"/>
-        </w:rPr>
-        <w:t>CR analysed the data; HT and CR wrote the first draft of the paper; CR, HT, and AKC contributed to the final draft and revisions.</w:t>
+        <w:t>CR and HT contributed equally to this work and are joint lead authors. CR, HT, and AKC developed the overall theme of the study; HT and AKC designed the experiments; CR, HT &amp; AKC carried out the experiments; HT and CR analysed the data; HT and CR wrote the first draft of the paper; CR, HT, and AKC contributed to the final draft and revisions.</w:t>
       </w:r>
     </w:p>
     <w:p>
@@ -554,21 +538,41 @@
       </w:pPr>
       <w:r>
         <w:rPr>
-          <w:rFonts w:ascii="Open Sans" w:hAnsi="Open Sans" w:cs="Open Sans"/>
-          <w:color w:val="333333"/>
-          <w:sz w:val="21"/>
-          <w:szCs w:val="21"/>
+          <w:rFonts w:ascii="Times New Roman" w:hAnsi="Times New Roman" w:cs="Times New Roman"/>
+          <w:color w:val="000000" w:themeColor="text1"/>
+          <w:sz w:val="24"/>
+          <w:szCs w:val="24"/>
           <w:shd w:val="clear" w:color="auto" w:fill="FFFFFF"/>
         </w:rPr>
-        <w:t xml:space="preserve">Thyagarajan, H. (2023, April 10). ACO/CO reproductive isolation. </w:t>
+        <w:t>Thyagarajan, H. (2023)</w:t>
+      </w:r>
+      <w:r>
+        <w:rPr>
+          <w:rFonts w:ascii="Times New Roman" w:hAnsi="Times New Roman" w:cs="Times New Roman"/>
+          <w:color w:val="000000" w:themeColor="text1"/>
+          <w:sz w:val="24"/>
+          <w:szCs w:val="24"/>
+          <w:shd w:val="clear" w:color="auto" w:fill="FFFFFF"/>
+        </w:rPr>
+        <w:t xml:space="preserve"> -</w:t>
+      </w:r>
+      <w:r>
+        <w:rPr>
+          <w:rFonts w:ascii="Times New Roman" w:hAnsi="Times New Roman" w:cs="Times New Roman"/>
+          <w:color w:val="000000" w:themeColor="text1"/>
+          <w:sz w:val="24"/>
+          <w:szCs w:val="24"/>
+          <w:shd w:val="clear" w:color="auto" w:fill="FFFFFF"/>
+        </w:rPr>
+        <w:t xml:space="preserve"> ACO/CO reproductive isolation. </w:t>
       </w:r>
       <w:hyperlink r:id="rId4" w:history="1">
         <w:r>
           <w:rPr>
             <w:rStyle w:val="Hyperlink"/>
-            <w:rFonts w:ascii="Open Sans" w:hAnsi="Open Sans" w:cs="Open Sans"/>
-            <w:sz w:val="21"/>
-            <w:szCs w:val="21"/>
+            <w:rFonts w:ascii="Times New Roman" w:hAnsi="Times New Roman" w:cs="Times New Roman"/>
+            <w:sz w:val="24"/>
+            <w:szCs w:val="24"/>
             <w:shd w:val="clear" w:color="auto" w:fill="FFFFFF"/>
           </w:rPr>
           <w:t>https://doi.org/10.17605/OSF.IO/Y5CKB</w:t>

</xml_diff>